<commit_message>
add 2.1, 2.2, 2.3 paragraphs
</commit_message>
<xml_diff>
--- a/Парфіло_Вітковська_631п_КП_PHP.docx
+++ b/Парфіло_Вітковська_631п_КП_PHP.docx
@@ -1082,7 +1082,7 @@
             </w:rPr>
             <w:fldChar w:fldCharType="separate"/>
           </w:r>
-          <w:hyperlink w:anchor="_Toc133667173" w:history="1">
+          <w:hyperlink w:anchor="_Toc133672303" w:history="1">
             <w:r>
               <w:rPr>
                 <w:rStyle w:val="Hyperlink"/>
@@ -1110,7 +1110,7 @@
                 <w:noProof/>
                 <w:webHidden/>
               </w:rPr>
-              <w:instrText xml:space="preserve"> PAGEREF _Toc133667173 \h </w:instrText>
+              <w:instrText xml:space="preserve"> PAGEREF _Toc133672303 \h </w:instrText>
             </w:r>
             <w:r>
               <w:rPr>
@@ -1157,13 +1157,14 @@
               <w14:ligatures w14:val="standardContextual"/>
             </w:rPr>
           </w:pPr>
-          <w:hyperlink w:anchor="_Toc133667174" w:history="1">
+          <w:hyperlink w:anchor="_Toc133672304" w:history="1">
             <w:r>
               <w:rPr>
                 <w:rStyle w:val="Hyperlink"/>
                 <w:noProof/>
-              </w:rPr>
-              <w:t>1. АНАЛІЗ ВИМОГ ДО ВЕБ-ЗАСТОСУНКУ ІНТЕРНЕТ МАГАЗИНУ ОФІСНОЇ ТЕХНІКИ</w:t>
+                <w:lang w:val="ru-RU"/>
+              </w:rPr>
+              <w:t>1 АНАЛІЗ ВИМОГ ДО ВЕБ-ЗАСТОСУНКУ ІНТЕРНЕТ МАГАЗИНУ ПОБУТОВОЇ  ТЕХНІКИ</w:t>
             </w:r>
             <w:r>
               <w:rPr>
@@ -1184,7 +1185,7 @@
                 <w:noProof/>
                 <w:webHidden/>
               </w:rPr>
-              <w:instrText xml:space="preserve"> PAGEREF _Toc133667174 \h </w:instrText>
+              <w:instrText xml:space="preserve"> PAGEREF _Toc133672304 \h </w:instrText>
             </w:r>
             <w:r>
               <w:rPr>
@@ -1231,11 +1232,12 @@
               <w14:ligatures w14:val="standardContextual"/>
             </w:rPr>
           </w:pPr>
-          <w:hyperlink w:anchor="_Toc133667175" w:history="1">
+          <w:hyperlink w:anchor="_Toc133672305" w:history="1">
             <w:r>
               <w:rPr>
                 <w:rStyle w:val="Hyperlink"/>
                 <w:noProof/>
+                <w:lang w:val="ru-RU"/>
               </w:rPr>
               <w:t>1.1 Формулювання мети і постановка завдань</w:t>
             </w:r>
@@ -1258,7 +1260,7 @@
                 <w:noProof/>
                 <w:webHidden/>
               </w:rPr>
-              <w:instrText xml:space="preserve"> PAGEREF _Toc133667175 \h </w:instrText>
+              <w:instrText xml:space="preserve"> PAGEREF _Toc133672305 \h </w:instrText>
             </w:r>
             <w:r>
               <w:rPr>
@@ -1305,11 +1307,12 @@
               <w14:ligatures w14:val="standardContextual"/>
             </w:rPr>
           </w:pPr>
-          <w:hyperlink w:anchor="_Toc133667176" w:history="1">
+          <w:hyperlink w:anchor="_Toc133672306" w:history="1">
             <w:r>
               <w:rPr>
                 <w:rStyle w:val="Hyperlink"/>
                 <w:noProof/>
+                <w:lang w:val="ru-RU"/>
               </w:rPr>
               <w:t>1.2 Вимоги замовника</w:t>
             </w:r>
@@ -1332,7 +1335,7 @@
                 <w:noProof/>
                 <w:webHidden/>
               </w:rPr>
-              <w:instrText xml:space="preserve"> PAGEREF _Toc133667176 \h </w:instrText>
+              <w:instrText xml:space="preserve"> PAGEREF _Toc133672306 \h </w:instrText>
             </w:r>
             <w:r>
               <w:rPr>
@@ -1379,7 +1382,7 @@
               <w14:ligatures w14:val="standardContextual"/>
             </w:rPr>
           </w:pPr>
-          <w:hyperlink w:anchor="_Toc133667177" w:history="1">
+          <w:hyperlink w:anchor="_Toc133672307" w:history="1">
             <w:r>
               <w:rPr>
                 <w:rStyle w:val="Hyperlink"/>
@@ -1406,7 +1409,7 @@
                 <w:noProof/>
                 <w:webHidden/>
               </w:rPr>
-              <w:instrText xml:space="preserve"> PAGEREF _Toc133667177 \h </w:instrText>
+              <w:instrText xml:space="preserve"> PAGEREF _Toc133672307 \h </w:instrText>
             </w:r>
             <w:r>
               <w:rPr>
@@ -1453,7 +1456,7 @@
               <w14:ligatures w14:val="standardContextual"/>
             </w:rPr>
           </w:pPr>
-          <w:hyperlink w:anchor="_Toc133667178" w:history="1">
+          <w:hyperlink w:anchor="_Toc133672308" w:history="1">
             <w:r>
               <w:rPr>
                 <w:rStyle w:val="Hyperlink"/>
@@ -1480,7 +1483,7 @@
                 <w:noProof/>
                 <w:webHidden/>
               </w:rPr>
-              <w:instrText xml:space="preserve"> PAGEREF _Toc133667178 \h </w:instrText>
+              <w:instrText xml:space="preserve"> PAGEREF _Toc133672308 \h </w:instrText>
             </w:r>
             <w:r>
               <w:rPr>
@@ -1527,11 +1530,12 @@
               <w14:ligatures w14:val="standardContextual"/>
             </w:rPr>
           </w:pPr>
-          <w:hyperlink w:anchor="_Toc133667179" w:history="1">
+          <w:hyperlink w:anchor="_Toc133672309" w:history="1">
             <w:r>
               <w:rPr>
                 <w:rStyle w:val="Hyperlink"/>
                 <w:noProof/>
+                <w:lang w:val="ru-RU"/>
               </w:rPr>
               <w:t>1.3 Побудова діаграми варіантів використання</w:t>
             </w:r>
@@ -1554,7 +1558,7 @@
                 <w:noProof/>
                 <w:webHidden/>
               </w:rPr>
-              <w:instrText xml:space="preserve"> PAGEREF _Toc133667179 \h </w:instrText>
+              <w:instrText xml:space="preserve"> PAGEREF _Toc133672309 \h </w:instrText>
             </w:r>
             <w:r>
               <w:rPr>
@@ -1601,7 +1605,7 @@
               <w14:ligatures w14:val="standardContextual"/>
             </w:rPr>
           </w:pPr>
-          <w:hyperlink w:anchor="_Toc133667180" w:history="1">
+          <w:hyperlink w:anchor="_Toc133672310" w:history="1">
             <w:r>
               <w:rPr>
                 <w:rStyle w:val="Hyperlink"/>
@@ -1629,7 +1633,7 @@
                 <w:noProof/>
                 <w:webHidden/>
               </w:rPr>
-              <w:instrText xml:space="preserve"> PAGEREF _Toc133667180 \h </w:instrText>
+              <w:instrText xml:space="preserve"> PAGEREF _Toc133672310 \h </w:instrText>
             </w:r>
             <w:r>
               <w:rPr>
@@ -1676,7 +1680,7 @@
               <w14:ligatures w14:val="standardContextual"/>
             </w:rPr>
           </w:pPr>
-          <w:hyperlink w:anchor="_Toc133667181" w:history="1">
+          <w:hyperlink w:anchor="_Toc133672311" w:history="1">
             <w:r>
               <w:rPr>
                 <w:rStyle w:val="Hyperlink"/>
@@ -1704,7 +1708,7 @@
                 <w:noProof/>
                 <w:webHidden/>
               </w:rPr>
-              <w:instrText xml:space="preserve"> PAGEREF _Toc133667181 \h </w:instrText>
+              <w:instrText xml:space="preserve"> PAGEREF _Toc133672311 \h </w:instrText>
             </w:r>
             <w:r>
               <w:rPr>
@@ -1751,7 +1755,7 @@
               <w14:ligatures w14:val="standardContextual"/>
             </w:rPr>
           </w:pPr>
-          <w:hyperlink w:anchor="_Toc133667182" w:history="1">
+          <w:hyperlink w:anchor="_Toc133672312" w:history="1">
             <w:r>
               <w:rPr>
                 <w:rStyle w:val="Hyperlink"/>
@@ -1778,7 +1782,7 @@
                 <w:noProof/>
                 <w:webHidden/>
               </w:rPr>
-              <w:instrText xml:space="preserve"> PAGEREF _Toc133667182 \h </w:instrText>
+              <w:instrText xml:space="preserve"> PAGEREF _Toc133672312 \h </w:instrText>
             </w:r>
             <w:r>
               <w:rPr>
@@ -1825,7 +1829,7 @@
               <w14:ligatures w14:val="standardContextual"/>
             </w:rPr>
           </w:pPr>
-          <w:hyperlink w:anchor="_Toc133667183" w:history="1">
+          <w:hyperlink w:anchor="_Toc133672313" w:history="1">
             <w:r>
               <w:rPr>
                 <w:rStyle w:val="Hyperlink"/>
@@ -1852,7 +1856,7 @@
                 <w:noProof/>
                 <w:webHidden/>
               </w:rPr>
-              <w:instrText xml:space="preserve"> PAGEREF _Toc133667183 \h </w:instrText>
+              <w:instrText xml:space="preserve"> PAGEREF _Toc133672313 \h </w:instrText>
             </w:r>
             <w:r>
               <w:rPr>
@@ -1873,6 +1877,334 @@
                 <w:webHidden/>
               </w:rPr>
               <w:t>8</w:t>
+            </w:r>
+            <w:r>
+              <w:rPr>
+                <w:noProof/>
+                <w:webHidden/>
+              </w:rPr>
+              <w:fldChar w:fldCharType="end"/>
+            </w:r>
+          </w:hyperlink>
+        </w:p>
+        <w:p>
+          <w:pPr>
+            <w:pStyle w:val="TOC1"/>
+            <w:tabs>
+              <w:tab w:val="right" w:leader="dot" w:pos="9961"/>
+            </w:tabs>
+            <w:rPr>
+              <w:rFonts w:asciiTheme="minorHAnsi" w:eastAsiaTheme="minorEastAsia" w:hAnsiTheme="minorHAnsi" w:cstheme="minorBidi"/>
+              <w:noProof/>
+              <w:kern w:val="2"/>
+              <w:sz w:val="22"/>
+              <w:szCs w:val="22"/>
+              <w:lang w:val="en-US" w:eastAsia="en-US"/>
+              <w14:ligatures w14:val="standardContextual"/>
+            </w:rPr>
+          </w:pPr>
+          <w:hyperlink w:anchor="_Toc133672314" w:history="1">
+            <w:r>
+              <w:rPr>
+                <w:rStyle w:val="Hyperlink"/>
+                <w:noProof/>
+                <w:lang w:val="ru-RU"/>
+              </w:rPr>
+              <w:t xml:space="preserve">2 ПРОЕКТУВАННЯ І РЕАЛІЗАЦІЯ ІНТЕРНЕТ-МАГАЗИНУ З ПРОДАЖУ </w:t>
+            </w:r>
+            <w:r>
+              <w:rPr>
+                <w:rStyle w:val="Hyperlink"/>
+                <w:noProof/>
+              </w:rPr>
+              <w:t xml:space="preserve">ПОБУТОВОЇ </w:t>
+            </w:r>
+            <w:r>
+              <w:rPr>
+                <w:rStyle w:val="Hyperlink"/>
+                <w:noProof/>
+                <w:lang w:val="ru-RU"/>
+              </w:rPr>
+              <w:t>ТЕХНІКИ</w:t>
+            </w:r>
+            <w:r>
+              <w:rPr>
+                <w:noProof/>
+                <w:webHidden/>
+              </w:rPr>
+              <w:tab/>
+            </w:r>
+            <w:r>
+              <w:rPr>
+                <w:noProof/>
+                <w:webHidden/>
+              </w:rPr>
+              <w:fldChar w:fldCharType="begin"/>
+            </w:r>
+            <w:r>
+              <w:rPr>
+                <w:noProof/>
+                <w:webHidden/>
+              </w:rPr>
+              <w:instrText xml:space="preserve"> PAGEREF _Toc133672314 \h </w:instrText>
+            </w:r>
+            <w:r>
+              <w:rPr>
+                <w:noProof/>
+                <w:webHidden/>
+              </w:rPr>
+            </w:r>
+            <w:r>
+              <w:rPr>
+                <w:noProof/>
+                <w:webHidden/>
+              </w:rPr>
+              <w:fldChar w:fldCharType="separate"/>
+            </w:r>
+            <w:r>
+              <w:rPr>
+                <w:noProof/>
+                <w:webHidden/>
+              </w:rPr>
+              <w:t>9</w:t>
+            </w:r>
+            <w:r>
+              <w:rPr>
+                <w:noProof/>
+                <w:webHidden/>
+              </w:rPr>
+              <w:fldChar w:fldCharType="end"/>
+            </w:r>
+          </w:hyperlink>
+        </w:p>
+        <w:p>
+          <w:pPr>
+            <w:pStyle w:val="TOC2"/>
+            <w:tabs>
+              <w:tab w:val="right" w:leader="dot" w:pos="9961"/>
+            </w:tabs>
+            <w:rPr>
+              <w:rFonts w:asciiTheme="minorHAnsi" w:eastAsiaTheme="minorEastAsia" w:hAnsiTheme="minorHAnsi" w:cstheme="minorBidi"/>
+              <w:noProof/>
+              <w:kern w:val="2"/>
+              <w:sz w:val="22"/>
+              <w:szCs w:val="22"/>
+              <w:lang w:val="en-US" w:eastAsia="en-US"/>
+              <w14:ligatures w14:val="standardContextual"/>
+            </w:rPr>
+          </w:pPr>
+          <w:hyperlink w:anchor="_Toc133672315" w:history="1">
+            <w:r>
+              <w:rPr>
+                <w:rStyle w:val="Hyperlink"/>
+                <w:noProof/>
+                <w:lang w:val="ru-RU"/>
+              </w:rPr>
+              <w:t>2.1 Обґрунтування вибору мови програмування для реалізації</w:t>
+            </w:r>
+            <w:r>
+              <w:rPr>
+                <w:rStyle w:val="Hyperlink"/>
+                <w:noProof/>
+              </w:rPr>
+              <w:t xml:space="preserve"> </w:t>
+            </w:r>
+            <w:r>
+              <w:rPr>
+                <w:rStyle w:val="Hyperlink"/>
+                <w:noProof/>
+                <w:lang w:val="ru-RU"/>
+              </w:rPr>
+              <w:t>серверної частини веб-застосунку з продажу техніки</w:t>
+            </w:r>
+            <w:r>
+              <w:rPr>
+                <w:noProof/>
+                <w:webHidden/>
+              </w:rPr>
+              <w:tab/>
+            </w:r>
+            <w:r>
+              <w:rPr>
+                <w:noProof/>
+                <w:webHidden/>
+              </w:rPr>
+              <w:fldChar w:fldCharType="begin"/>
+            </w:r>
+            <w:r>
+              <w:rPr>
+                <w:noProof/>
+                <w:webHidden/>
+              </w:rPr>
+              <w:instrText xml:space="preserve"> PAGEREF _Toc133672315 \h </w:instrText>
+            </w:r>
+            <w:r>
+              <w:rPr>
+                <w:noProof/>
+                <w:webHidden/>
+              </w:rPr>
+            </w:r>
+            <w:r>
+              <w:rPr>
+                <w:noProof/>
+                <w:webHidden/>
+              </w:rPr>
+              <w:fldChar w:fldCharType="separate"/>
+            </w:r>
+            <w:r>
+              <w:rPr>
+                <w:noProof/>
+                <w:webHidden/>
+              </w:rPr>
+              <w:t>9</w:t>
+            </w:r>
+            <w:r>
+              <w:rPr>
+                <w:noProof/>
+                <w:webHidden/>
+              </w:rPr>
+              <w:fldChar w:fldCharType="end"/>
+            </w:r>
+          </w:hyperlink>
+        </w:p>
+        <w:p>
+          <w:pPr>
+            <w:pStyle w:val="TOC2"/>
+            <w:tabs>
+              <w:tab w:val="right" w:leader="dot" w:pos="9961"/>
+            </w:tabs>
+            <w:rPr>
+              <w:rFonts w:asciiTheme="minorHAnsi" w:eastAsiaTheme="minorEastAsia" w:hAnsiTheme="minorHAnsi" w:cstheme="minorBidi"/>
+              <w:noProof/>
+              <w:kern w:val="2"/>
+              <w:sz w:val="22"/>
+              <w:szCs w:val="22"/>
+              <w:lang w:val="en-US" w:eastAsia="en-US"/>
+              <w14:ligatures w14:val="standardContextual"/>
+            </w:rPr>
+          </w:pPr>
+          <w:hyperlink w:anchor="_Toc133672316" w:history="1">
+            <w:r>
+              <w:rPr>
+                <w:rStyle w:val="Hyperlink"/>
+                <w:noProof/>
+              </w:rPr>
+              <w:t>2.2 Обгрунтування вибору редактору коду</w:t>
+            </w:r>
+            <w:r>
+              <w:rPr>
+                <w:noProof/>
+                <w:webHidden/>
+              </w:rPr>
+              <w:tab/>
+            </w:r>
+            <w:r>
+              <w:rPr>
+                <w:noProof/>
+                <w:webHidden/>
+              </w:rPr>
+              <w:fldChar w:fldCharType="begin"/>
+            </w:r>
+            <w:r>
+              <w:rPr>
+                <w:noProof/>
+                <w:webHidden/>
+              </w:rPr>
+              <w:instrText xml:space="preserve"> PAGEREF _Toc133672316 \h </w:instrText>
+            </w:r>
+            <w:r>
+              <w:rPr>
+                <w:noProof/>
+                <w:webHidden/>
+              </w:rPr>
+            </w:r>
+            <w:r>
+              <w:rPr>
+                <w:noProof/>
+                <w:webHidden/>
+              </w:rPr>
+              <w:fldChar w:fldCharType="separate"/>
+            </w:r>
+            <w:r>
+              <w:rPr>
+                <w:noProof/>
+                <w:webHidden/>
+              </w:rPr>
+              <w:t>10</w:t>
+            </w:r>
+            <w:r>
+              <w:rPr>
+                <w:noProof/>
+                <w:webHidden/>
+              </w:rPr>
+              <w:fldChar w:fldCharType="end"/>
+            </w:r>
+          </w:hyperlink>
+        </w:p>
+        <w:p>
+          <w:pPr>
+            <w:pStyle w:val="TOC2"/>
+            <w:tabs>
+              <w:tab w:val="right" w:leader="dot" w:pos="9961"/>
+            </w:tabs>
+            <w:rPr>
+              <w:rFonts w:asciiTheme="minorHAnsi" w:eastAsiaTheme="minorEastAsia" w:hAnsiTheme="minorHAnsi" w:cstheme="minorBidi"/>
+              <w:noProof/>
+              <w:kern w:val="2"/>
+              <w:sz w:val="22"/>
+              <w:szCs w:val="22"/>
+              <w:lang w:val="en-US" w:eastAsia="en-US"/>
+              <w14:ligatures w14:val="standardContextual"/>
+            </w:rPr>
+          </w:pPr>
+          <w:hyperlink w:anchor="_Toc133672317" w:history="1">
+            <w:r>
+              <w:rPr>
+                <w:rStyle w:val="Hyperlink"/>
+                <w:noProof/>
+              </w:rPr>
+              <w:t>2.3 Обгрунтування вибору CУБД для реалізації бази даних</w:t>
+            </w:r>
+            <w:r>
+              <w:rPr>
+                <w:noProof/>
+                <w:webHidden/>
+              </w:rPr>
+              <w:tab/>
+            </w:r>
+            <w:r>
+              <w:rPr>
+                <w:noProof/>
+                <w:webHidden/>
+              </w:rPr>
+              <w:fldChar w:fldCharType="begin"/>
+            </w:r>
+            <w:r>
+              <w:rPr>
+                <w:noProof/>
+                <w:webHidden/>
+              </w:rPr>
+              <w:instrText xml:space="preserve"> PAGEREF _Toc133672317 \h </w:instrText>
+            </w:r>
+            <w:r>
+              <w:rPr>
+                <w:noProof/>
+                <w:webHidden/>
+              </w:rPr>
+            </w:r>
+            <w:r>
+              <w:rPr>
+                <w:noProof/>
+                <w:webHidden/>
+              </w:rPr>
+              <w:fldChar w:fldCharType="separate"/>
+            </w:r>
+            <w:r>
+              <w:rPr>
+                <w:noProof/>
+                <w:webHidden/>
+              </w:rPr>
+              <w:t>11</w:t>
             </w:r>
             <w:r>
               <w:rPr>
@@ -1914,7 +2246,7 @@
         </w:rPr>
         <w:br w:type="page"/>
       </w:r>
-      <w:bookmarkStart w:id="0" w:name="_Toc133667173"/>
+      <w:bookmarkStart w:id="0" w:name="_Toc133672303"/>
       <w:r>
         <w:rPr>
           <w:lang w:val="ru-RU"/>
@@ -2092,22 +2424,49 @@
     <w:p>
       <w:pPr>
         <w:pStyle w:val="Heading1"/>
-      </w:pPr>
-      <w:bookmarkStart w:id="1" w:name="_Toc133667174"/>
-      <w:r>
-        <w:t>1. АНАЛІЗ ВИМОГ ДО ВЕБ-ЗАСТОСУНКУ ІНТЕРНЕТ МАГАЗИНУ ОФІСНОЇ ТЕХНІКИ</w:t>
+        <w:rPr>
+          <w:lang w:val="ru-RU"/>
+        </w:rPr>
+      </w:pPr>
+      <w:bookmarkStart w:id="1" w:name="_Toc133672304"/>
+      <w:r>
+        <w:rPr>
+          <w:lang w:val="ru-RU"/>
+        </w:rPr>
+        <w:t xml:space="preserve">1 АНАЛІЗ ВИМОГ ДО ВЕБ-ЗАСТОСУНКУ ІНТЕРНЕТ МАГАЗИНУ </w:t>
+      </w:r>
+      <w:r>
+        <w:rPr>
+          <w:lang w:val="ru-RU"/>
+        </w:rPr>
+        <w:t xml:space="preserve">ПОБУТОВОЇ </w:t>
+      </w:r>
+      <w:r>
+        <w:rPr>
+          <w:lang w:val="ru-RU"/>
+        </w:rPr>
+        <w:t xml:space="preserve"> ТЕХНІКИ</w:t>
       </w:r>
       <w:bookmarkEnd w:id="1"/>
       <w:r>
+        <w:rPr>
+          <w:lang w:val="ru-RU"/>
+        </w:rPr>
         <w:t xml:space="preserve"> </w:t>
       </w:r>
     </w:p>
     <w:p>
       <w:pPr>
         <w:pStyle w:val="Heading2"/>
-      </w:pPr>
-      <w:bookmarkStart w:id="2" w:name="_Toc133667175"/>
-      <w:r>
+        <w:rPr>
+          <w:lang w:val="ru-RU"/>
+        </w:rPr>
+      </w:pPr>
+      <w:bookmarkStart w:id="2" w:name="_Toc133672305"/>
+      <w:r>
+        <w:rPr>
+          <w:lang w:val="ru-RU"/>
+        </w:rPr>
         <w:t>1.1 Формулювання мети і постановка завдань</w:t>
       </w:r>
       <w:bookmarkEnd w:id="2"/>
@@ -2179,48 +2538,34 @@
     <w:p>
       <w:pPr>
         <w:pStyle w:val="Heading2"/>
-      </w:pPr>
-      <w:bookmarkStart w:id="3" w:name="_Toc133667176"/>
-      <w:r>
-        <w:t xml:space="preserve">1.2 </w:t>
-      </w:r>
-      <w:proofErr w:type="spellStart"/>
-      <w:r>
-        <w:t>Вимоги</w:t>
-      </w:r>
-      <w:proofErr w:type="spellEnd"/>
-      <w:r>
-        <w:t xml:space="preserve"> </w:t>
-      </w:r>
-      <w:proofErr w:type="spellStart"/>
-      <w:r>
-        <w:t>замовника</w:t>
+        <w:rPr>
+          <w:lang w:val="ru-RU"/>
+        </w:rPr>
+      </w:pPr>
+      <w:bookmarkStart w:id="3" w:name="_Toc133672306"/>
+      <w:r>
+        <w:rPr>
+          <w:lang w:val="ru-RU"/>
+        </w:rPr>
+        <w:t>1.2 Вимоги замовника</w:t>
       </w:r>
       <w:bookmarkEnd w:id="3"/>
-      <w:proofErr w:type="spellEnd"/>
     </w:p>
     <w:p>
       <w:pPr>
         <w:pStyle w:val="Heading3"/>
-      </w:pPr>
-      <w:bookmarkStart w:id="4" w:name="_Toc133667177"/>
-      <w:r>
-        <w:t xml:space="preserve">1.2.1 </w:t>
-      </w:r>
-      <w:proofErr w:type="spellStart"/>
-      <w:r>
-        <w:t>Функціональні</w:t>
-      </w:r>
-      <w:proofErr w:type="spellEnd"/>
-      <w:r>
-        <w:t xml:space="preserve"> </w:t>
-      </w:r>
-      <w:proofErr w:type="spellStart"/>
-      <w:r>
-        <w:t>вимоги</w:t>
+        <w:rPr>
+          <w:lang w:val="ru-RU"/>
+        </w:rPr>
+      </w:pPr>
+      <w:bookmarkStart w:id="4" w:name="_Toc133672307"/>
+      <w:r>
+        <w:rPr>
+          <w:lang w:val="ru-RU"/>
+        </w:rPr>
+        <w:t>1.2.1 Функціональні вимоги</w:t>
       </w:r>
       <w:bookmarkEnd w:id="4"/>
-      <w:proofErr w:type="spellEnd"/>
     </w:p>
     <w:p>
       <w:r>
@@ -2270,26 +2615,19 @@
     <w:p>
       <w:pPr>
         <w:pStyle w:val="Heading3"/>
-      </w:pPr>
-      <w:bookmarkStart w:id="5" w:name="_Toc133667178"/>
-      <w:r>
+        <w:rPr>
+          <w:lang w:val="ru-RU"/>
+        </w:rPr>
+      </w:pPr>
+      <w:bookmarkStart w:id="5" w:name="_Toc133672308"/>
+      <w:r>
+        <w:rPr>
+          <w:lang w:val="ru-RU"/>
+        </w:rPr>
         <w:lastRenderedPageBreak/>
-        <w:t xml:space="preserve">1.2.2 </w:t>
-      </w:r>
-      <w:proofErr w:type="spellStart"/>
-      <w:r>
-        <w:t>Нефункціональні</w:t>
-      </w:r>
-      <w:proofErr w:type="spellEnd"/>
-      <w:r>
-        <w:t xml:space="preserve"> </w:t>
-      </w:r>
-      <w:proofErr w:type="spellStart"/>
-      <w:r>
-        <w:t>вимоги</w:t>
+        <w:t>1.2.2 Нефункціональні вимоги</w:t>
       </w:r>
       <w:bookmarkEnd w:id="5"/>
-      <w:proofErr w:type="spellEnd"/>
     </w:p>
     <w:p>
       <w:r>
@@ -2348,91 +2686,68 @@
     <w:p>
       <w:pPr>
         <w:pStyle w:val="Heading2"/>
-      </w:pPr>
-      <w:bookmarkStart w:id="6" w:name="_Toc133667179"/>
-      <w:r>
-        <w:t xml:space="preserve">1.3 </w:t>
-      </w:r>
-      <w:proofErr w:type="spellStart"/>
-      <w:r>
-        <w:t>Побудова</w:t>
-      </w:r>
-      <w:proofErr w:type="spellEnd"/>
-      <w:r>
+        <w:rPr>
+          <w:lang w:val="ru-RU"/>
+        </w:rPr>
+      </w:pPr>
+      <w:bookmarkStart w:id="6" w:name="_Toc133672309"/>
+      <w:r>
+        <w:rPr>
+          <w:lang w:val="ru-RU"/>
+        </w:rPr>
+        <w:t>1.3 Побудова діаграми варіантів використання</w:t>
+      </w:r>
+      <w:bookmarkEnd w:id="6"/>
+    </w:p>
+    <w:p>
+      <w:r>
+        <w:t xml:space="preserve">Інтернет-магазин з продажу техніки являє собою каталог </w:t>
+      </w:r>
+      <w:r>
+        <w:rPr>
+          <w:lang w:val="uk-UA"/>
+        </w:rPr>
+        <w:t>побутової</w:t>
+      </w:r>
+      <w:r>
+        <w:t xml:space="preserve"> техніки, який </w:t>
+      </w:r>
+      <w:r>
+        <w:rPr>
+          <w:lang w:val="uk-UA"/>
+        </w:rPr>
+        <w:t>клієнт</w:t>
+      </w:r>
+      <w:r>
+        <w:t xml:space="preserve"> інтернет-магазину</w:t>
+      </w:r>
+      <w:r>
+        <w:rPr>
+          <w:lang w:val="uk-UA"/>
+        </w:rPr>
         <w:t xml:space="preserve"> </w:t>
       </w:r>
-      <w:proofErr w:type="spellStart"/>
-      <w:r>
-        <w:t>діаграми</w:t>
-      </w:r>
-      <w:proofErr w:type="spellEnd"/>
-      <w:r>
+      <w:r>
+        <w:t>може переглядати</w:t>
+      </w:r>
+      <w:r>
+        <w:rPr>
+          <w:lang w:val="uk-UA"/>
+        </w:rPr>
         <w:t xml:space="preserve"> </w:t>
       </w:r>
-      <w:proofErr w:type="spellStart"/>
-      <w:r>
-        <w:t>варіантів</w:t>
-      </w:r>
-      <w:proofErr w:type="spellEnd"/>
+      <w:r>
+        <w:t xml:space="preserve">товари, </w:t>
+      </w:r>
+      <w:r>
+        <w:rPr>
+          <w:lang w:val="uk-UA"/>
+        </w:rPr>
+        <w:t>додавати товари в корзину, оформлювати замовлення та оплачувати його</w:t>
+      </w:r>
       <w:r>
         <w:t xml:space="preserve"> </w:t>
       </w:r>
-      <w:proofErr w:type="spellStart"/>
-      <w:r>
-        <w:t>використання</w:t>
-      </w:r>
-      <w:bookmarkEnd w:id="6"/>
-      <w:proofErr w:type="spellEnd"/>
-    </w:p>
-    <w:p>
-      <w:r>
-        <w:t xml:space="preserve">Інтернет-магазин з продажу техніки являє собою каталог </w:t>
-      </w:r>
-      <w:r>
-        <w:rPr>
-          <w:lang w:val="uk-UA"/>
-        </w:rPr>
-        <w:t>побутової</w:t>
-      </w:r>
-      <w:r>
-        <w:t xml:space="preserve"> техніки, який </w:t>
-      </w:r>
-      <w:r>
-        <w:rPr>
-          <w:lang w:val="uk-UA"/>
-        </w:rPr>
-        <w:t>клієнт</w:t>
-      </w:r>
-      <w:r>
-        <w:t xml:space="preserve"> інтернет-магазину</w:t>
-      </w:r>
-      <w:r>
-        <w:rPr>
-          <w:lang w:val="uk-UA"/>
-        </w:rPr>
-        <w:t xml:space="preserve"> </w:t>
-      </w:r>
-      <w:r>
-        <w:t>може переглядати</w:t>
-      </w:r>
-      <w:r>
-        <w:rPr>
-          <w:lang w:val="uk-UA"/>
-        </w:rPr>
-        <w:t xml:space="preserve"> </w:t>
-      </w:r>
-      <w:r>
-        <w:t xml:space="preserve">товари, </w:t>
-      </w:r>
-      <w:r>
-        <w:rPr>
-          <w:lang w:val="uk-UA"/>
-        </w:rPr>
-        <w:t>додавати товари в корзину, оформлювати замовлення та оплачувати його</w:t>
-      </w:r>
-      <w:r>
-        <w:t xml:space="preserve"> </w:t>
-      </w:r>
       <w:r>
         <w:rPr>
           <w:lang w:val="uk-UA"/>
@@ -2449,64 +2764,40 @@
         <w:rPr>
           <w:lang w:val="uk-UA"/>
         </w:rPr>
-        <w:t xml:space="preserve"> [1]</w:t>
-      </w:r>
-      <w:r>
-        <w:rPr>
-          <w:lang w:val="uk-UA"/>
-        </w:rPr>
+        <w:t xml:space="preserve"> [1]. </w:t>
+      </w:r>
+      <w:r>
+        <w:rPr>
+          <w:lang w:val="uk-UA"/>
+        </w:rPr>
+        <w:t>Адміністратор може керувати системою, додавати та видаляти товар, оновлювати наявність.</w:t>
+      </w:r>
+      <w:r>
+        <w:rPr>
+          <w:lang w:val="uk-UA"/>
+        </w:rPr>
+        <w:t xml:space="preserve"> Діаграма варіантів використання забезпечує високорівневий опис того, що додаток в змозі зробити і з ким (або чим) він буде взаємодіяти. </w:t>
+      </w:r>
+      <w:r>
+        <w:t xml:space="preserve">Варіант використання являє собою типове взаємодія користувача і веб-додатка [2]. На етапі побудови діаграми варіантів використання представлені основні можливості використання інтернет-магазину. Була побудована діаграма варіантів використання інтернет-магазину в інструментальному середовищі </w:t>
+      </w:r>
+      <w:r>
+        <w:rPr>
+          <w:lang w:val="en-US"/>
+        </w:rPr>
+        <w:t>diagram</w:t>
+      </w:r>
+      <w:r>
         <w:t>.</w:t>
       </w:r>
       <w:r>
         <w:rPr>
-          <w:lang w:val="uk-UA"/>
-        </w:rPr>
-        <w:t xml:space="preserve"> </w:t>
-      </w:r>
-      <w:r>
-        <w:rPr>
-          <w:lang w:val="uk-UA"/>
-        </w:rPr>
-        <w:t>Адміністратор може керувати системою, додавати та видаляти товар, оновлювати наявність.</w:t>
-      </w:r>
-      <w:r>
-        <w:rPr>
-          <w:lang w:val="uk-UA"/>
-        </w:rPr>
-        <w:t xml:space="preserve"> Діаграма варіантів використання забезпечує високорівневий опис того, що додаток в змозі зробити і з ким (або чим) він буде взаємодіяти. </w:t>
-      </w:r>
-      <w:r>
-        <w:t>Варіант використання являє собою типове взаємодія користувача і веб-додатка [</w:t>
-      </w:r>
-      <w:r>
-        <w:t>2</w:t>
-      </w:r>
-      <w:r>
-        <w:t xml:space="preserve">]. На етапі побудови діаграми варіантів використання представлені основні можливості використання інтернет-магазину. Була побудована діаграма варіантів використання інтернет-магазину в інструментальному середовищі </w:t>
-      </w:r>
-      <w:r>
-        <w:rPr>
-          <w:lang w:val="en-US"/>
-        </w:rPr>
-        <w:t>diagram</w:t>
-      </w:r>
-      <w:r>
-        <w:t>.</w:t>
-      </w:r>
-      <w:r>
-        <w:rPr>
           <w:lang w:val="en-US"/>
         </w:rPr>
         <w:t>io</w:t>
       </w:r>
       <w:r>
-        <w:t xml:space="preserve"> [</w:t>
-      </w:r>
-      <w:r>
-        <w:t>3</w:t>
-      </w:r>
-      <w:r>
-        <w:t>]. На рисунку 1.</w:t>
+        <w:t xml:space="preserve"> [3]. На рисунку 1.</w:t>
       </w:r>
       <w:r>
         <w:rPr>
@@ -2524,6 +2815,9 @@
         <w:jc w:val="center"/>
       </w:pPr>
       <w:r>
+        <w:rPr>
+          <w:noProof/>
+        </w:rPr>
         <w:lastRenderedPageBreak/>
         <w:drawing>
           <wp:inline distT="0" distB="0" distL="0" distR="0" wp14:anchorId="1B10FF43" wp14:editId="027A04D9">
@@ -2584,7 +2878,7 @@
           <w:lang w:val="ru-RU"/>
         </w:rPr>
       </w:pPr>
-      <w:bookmarkStart w:id="7" w:name="_Toc133667180"/>
+      <w:bookmarkStart w:id="7" w:name="_Toc133672310"/>
       <w:r>
         <w:rPr>
           <w:lang w:val="ru-RU"/>
@@ -2805,149 +3099,9 @@
           <w:ilvl w:val="0"/>
           <w:numId w:val="26"/>
         </w:numPr>
-        <w:rPr>
-          <w:lang w:val="en-US"/>
-        </w:rPr>
-      </w:pPr>
-      <w:proofErr w:type="spellStart"/>
-      <w:r>
-        <w:rPr>
-          <w:lang w:val="en-US"/>
-        </w:rPr>
-        <w:t>Зручний</w:t>
-      </w:r>
-      <w:proofErr w:type="spellEnd"/>
-      <w:r>
-        <w:rPr>
-          <w:lang w:val="en-US"/>
-        </w:rPr>
-        <w:t xml:space="preserve"> </w:t>
-      </w:r>
-      <w:proofErr w:type="spellStart"/>
-      <w:r>
-        <w:rPr>
-          <w:lang w:val="en-US"/>
-        </w:rPr>
-        <w:t>та</w:t>
-      </w:r>
-      <w:proofErr w:type="spellEnd"/>
-      <w:r>
-        <w:rPr>
-          <w:lang w:val="en-US"/>
-        </w:rPr>
-        <w:t xml:space="preserve"> </w:t>
-      </w:r>
-      <w:proofErr w:type="spellStart"/>
-      <w:r>
-        <w:rPr>
-          <w:lang w:val="en-US"/>
-        </w:rPr>
-        <w:t>легко</w:t>
-      </w:r>
-      <w:proofErr w:type="spellEnd"/>
-      <w:r>
-        <w:rPr>
-          <w:lang w:val="en-US"/>
-        </w:rPr>
-        <w:t xml:space="preserve"> </w:t>
-      </w:r>
-      <w:proofErr w:type="spellStart"/>
-      <w:r>
-        <w:rPr>
-          <w:lang w:val="en-US"/>
-        </w:rPr>
-        <w:t>зрозумілий</w:t>
-      </w:r>
-      <w:proofErr w:type="spellEnd"/>
-      <w:r>
-        <w:rPr>
-          <w:lang w:val="en-US"/>
-        </w:rPr>
-        <w:t xml:space="preserve"> </w:t>
-      </w:r>
-      <w:proofErr w:type="spellStart"/>
-      <w:r>
-        <w:rPr>
-          <w:lang w:val="en-US"/>
-        </w:rPr>
-        <w:t>інтерфейс</w:t>
-      </w:r>
-      <w:proofErr w:type="spellEnd"/>
-      <w:r>
-        <w:rPr>
-          <w:lang w:val="en-US"/>
-        </w:rPr>
-        <w:t xml:space="preserve"> з </w:t>
-      </w:r>
-      <w:proofErr w:type="spellStart"/>
-      <w:r>
-        <w:rPr>
-          <w:lang w:val="en-US"/>
-        </w:rPr>
-        <w:t>можливістю</w:t>
-      </w:r>
-      <w:proofErr w:type="spellEnd"/>
-      <w:r>
-        <w:rPr>
-          <w:lang w:val="en-US"/>
-        </w:rPr>
-        <w:t xml:space="preserve"> </w:t>
-      </w:r>
-      <w:proofErr w:type="spellStart"/>
-      <w:r>
-        <w:rPr>
-          <w:lang w:val="en-US"/>
-        </w:rPr>
-        <w:t>швидкої</w:t>
-      </w:r>
-      <w:proofErr w:type="spellEnd"/>
-      <w:r>
-        <w:rPr>
-          <w:lang w:val="en-US"/>
-        </w:rPr>
-        <w:t xml:space="preserve"> </w:t>
-      </w:r>
-      <w:proofErr w:type="spellStart"/>
-      <w:r>
-        <w:rPr>
-          <w:lang w:val="en-US"/>
-        </w:rPr>
-        <w:t>навігації</w:t>
-      </w:r>
-      <w:proofErr w:type="spellEnd"/>
-      <w:r>
-        <w:rPr>
-          <w:lang w:val="en-US"/>
-        </w:rPr>
-        <w:t xml:space="preserve"> </w:t>
-      </w:r>
-      <w:proofErr w:type="spellStart"/>
-      <w:r>
-        <w:rPr>
-          <w:lang w:val="en-US"/>
-        </w:rPr>
-        <w:t>по</w:t>
-      </w:r>
-      <w:proofErr w:type="spellEnd"/>
-      <w:r>
-        <w:rPr>
-          <w:lang w:val="en-US"/>
-        </w:rPr>
-        <w:t xml:space="preserve"> </w:t>
-      </w:r>
-      <w:proofErr w:type="spellStart"/>
-      <w:r>
-        <w:rPr>
-          <w:lang w:val="en-US"/>
-        </w:rPr>
-        <w:t>сайту</w:t>
-      </w:r>
-      <w:proofErr w:type="spellEnd"/>
-      <w:r>
-        <w:rPr>
-          <w:lang w:val="en-US"/>
-        </w:rPr>
-        <w:t>.</w:t>
+      </w:pPr>
+      <w:r>
+        <w:t>Зручний та легко зрозумілий інтерфейс з можливістю швидкої навігації по сайту.</w:t>
       </w:r>
     </w:p>
     <w:p>
@@ -3030,10 +3184,7 @@
         <w:t xml:space="preserve"> Інтернет-магазин "</w:t>
       </w:r>
       <w:r>
-        <w:t>C</w:t>
-      </w:r>
-      <w:r>
-        <w:t>omfy</w:t>
+        <w:t>Comfy</w:t>
       </w:r>
       <w:r>
         <w:t>"</w:t>
@@ -3154,7 +3305,7 @@
           <w:lang w:val="ru-RU"/>
         </w:rPr>
       </w:pPr>
-      <w:bookmarkStart w:id="9" w:name="_Toc133667181"/>
+      <w:bookmarkStart w:id="9" w:name="_Toc133672311"/>
       <w:r>
         <w:rPr>
           <w:lang w:val="ru-RU"/>
@@ -3166,25 +3317,18 @@
     <w:p>
       <w:pPr>
         <w:pStyle w:val="Heading3"/>
-      </w:pPr>
-      <w:bookmarkStart w:id="10" w:name="_Toc133667182"/>
-      <w:r>
-        <w:t xml:space="preserve">1.5.1 </w:t>
-      </w:r>
-      <w:proofErr w:type="spellStart"/>
-      <w:r>
-        <w:t>Функціональні</w:t>
-      </w:r>
-      <w:proofErr w:type="spellEnd"/>
-      <w:r>
-        <w:t xml:space="preserve"> </w:t>
-      </w:r>
-      <w:proofErr w:type="spellStart"/>
-      <w:r>
-        <w:t>вимоги</w:t>
+        <w:rPr>
+          <w:lang w:val="ru-RU"/>
+        </w:rPr>
+      </w:pPr>
+      <w:bookmarkStart w:id="10" w:name="_Toc133672312"/>
+      <w:r>
+        <w:rPr>
+          <w:lang w:val="ru-RU"/>
+        </w:rPr>
+        <w:t>1.5.1 Функціональні вимоги</w:t>
       </w:r>
       <w:bookmarkEnd w:id="10"/>
-      <w:proofErr w:type="spellEnd"/>
     </w:p>
     <w:p>
       <w:r>
@@ -3262,9 +3406,15 @@
     <w:p>
       <w:pPr>
         <w:pStyle w:val="Heading3"/>
-      </w:pPr>
-      <w:bookmarkStart w:id="11" w:name="_Toc133667183"/>
-      <w:r>
+        <w:rPr>
+          <w:lang w:val="ru-RU"/>
+        </w:rPr>
+      </w:pPr>
+      <w:bookmarkStart w:id="11" w:name="_Toc133672313"/>
+      <w:r>
+        <w:rPr>
+          <w:lang w:val="ru-RU"/>
+        </w:rPr>
         <w:t>1.5.2 Нефункціональні вимоги</w:t>
       </w:r>
       <w:bookmarkEnd w:id="11"/>
@@ -3360,7 +3510,937 @@
         <w:t>Адаптивність: Система повинна бути адаптивною до змін в потребах користувачів та ринку, щоб забезпечити стабільну та ефективну роботу магазину.</w:t>
       </w:r>
     </w:p>
-    <w:p/>
+    <w:p>
+      <w:pPr>
+        <w:pStyle w:val="Heading1"/>
+        <w:rPr>
+          <w:lang w:val="ru-RU"/>
+        </w:rPr>
+      </w:pPr>
+      <w:bookmarkStart w:id="12" w:name="_Toc133672314"/>
+      <w:r>
+        <w:rPr>
+          <w:lang w:val="ru-RU"/>
+        </w:rPr>
+        <w:t>2 ПРОЕКТУВАННЯ І РЕАЛІЗАЦІЯ ІНТЕРНЕТ-МАГАЗИНУ З ПРОДАЖУ</w:t>
+      </w:r>
+      <w:r>
+        <w:rPr>
+          <w:lang w:val="ru-RU"/>
+        </w:rPr>
+        <w:t xml:space="preserve"> </w:t>
+      </w:r>
+      <w:r>
+        <w:rPr>
+          <w:lang w:val="uk-UA"/>
+        </w:rPr>
+        <w:t xml:space="preserve">ПОБУТОВОЇ </w:t>
+      </w:r>
+      <w:r>
+        <w:rPr>
+          <w:lang w:val="ru-RU"/>
+        </w:rPr>
+        <w:t>ТЕХНІКИ</w:t>
+      </w:r>
+      <w:bookmarkEnd w:id="12"/>
+    </w:p>
+    <w:p>
+      <w:pPr>
+        <w:pStyle w:val="Heading2"/>
+        <w:rPr>
+          <w:lang w:val="ru-RU"/>
+        </w:rPr>
+      </w:pPr>
+      <w:bookmarkStart w:id="13" w:name="_Toc133672315"/>
+      <w:r>
+        <w:rPr>
+          <w:lang w:val="ru-RU"/>
+        </w:rPr>
+        <w:t>2.1 Обґрунтування вибору мови програмування для реалізації</w:t>
+      </w:r>
+      <w:r>
+        <w:rPr>
+          <w:lang w:val="uk-UA"/>
+        </w:rPr>
+        <w:t xml:space="preserve"> </w:t>
+      </w:r>
+      <w:r>
+        <w:rPr>
+          <w:lang w:val="ru-RU"/>
+        </w:rPr>
+        <w:t>серверної</w:t>
+      </w:r>
+      <w:r>
+        <w:rPr>
+          <w:lang w:val="ru-RU"/>
+        </w:rPr>
+        <w:t xml:space="preserve"> </w:t>
+      </w:r>
+      <w:r>
+        <w:rPr>
+          <w:lang w:val="ru-RU"/>
+        </w:rPr>
+        <w:t>частини веб-застос</w:t>
+      </w:r>
+      <w:r>
+        <w:rPr>
+          <w:lang w:val="ru-RU"/>
+        </w:rPr>
+        <w:t>у</w:t>
+      </w:r>
+      <w:r>
+        <w:rPr>
+          <w:lang w:val="ru-RU"/>
+        </w:rPr>
+        <w:t>нку з продажу техніки</w:t>
+      </w:r>
+      <w:bookmarkEnd w:id="13"/>
+    </w:p>
+    <w:p>
+      <w:r>
+        <w:t xml:space="preserve">Мова програмування </w:t>
+      </w:r>
+      <w:r>
+        <w:rPr>
+          <w:lang w:val="en-US"/>
+        </w:rPr>
+        <w:t>PHP</w:t>
+      </w:r>
+      <w:r>
+        <w:t xml:space="preserve"> є однією з найпопулярніших мов для веб-розробки і має декілька переваг для реалізації серверної частини веб-застосунку з продажу побутової техніки.</w:t>
+      </w:r>
+    </w:p>
+    <w:p>
+      <w:r>
+        <w:t xml:space="preserve">По-перше, </w:t>
+      </w:r>
+      <w:r>
+        <w:rPr>
+          <w:lang w:val="en-US"/>
+        </w:rPr>
+        <w:t>PHP</w:t>
+      </w:r>
+      <w:r>
+        <w:t xml:space="preserve"> є безкоштовною та відкритою мовою програмування з великою спільнотою розробників, що забезпечує доступ до безлічі ресурсів, документації та підтримки. Це дозволяє розробникам ефективно використовувати різноманітні бібліотеки, фреймворки та інші інструменти, які значно полегшують процес розробки.</w:t>
+      </w:r>
+    </w:p>
+    <w:p>
+      <w:r>
+        <w:t xml:space="preserve">По-друге, </w:t>
+      </w:r>
+      <w:r>
+        <w:rPr>
+          <w:lang w:val="en-US"/>
+        </w:rPr>
+        <w:t>PHP</w:t>
+      </w:r>
+      <w:r>
+        <w:t xml:space="preserve"> є мовою програмування з великою кількістю вбудованих функцій та можливостей, спеціально розроблених для веб-розробки. Наприклад, у </w:t>
+      </w:r>
+      <w:r>
+        <w:rPr>
+          <w:lang w:val="en-US"/>
+        </w:rPr>
+        <w:t>PHP</w:t>
+      </w:r>
+      <w:r>
+        <w:t xml:space="preserve"> є вбудована підтримка роботи з базами даних та </w:t>
+      </w:r>
+      <w:r>
+        <w:rPr>
+          <w:lang w:val="en-US"/>
+        </w:rPr>
+        <w:t>HTTP</w:t>
+      </w:r>
+      <w:r>
+        <w:t>-протоколом, що дозволяє розробникам легко створювати веб-додатки та обробляти запити користувачів.</w:t>
+      </w:r>
+    </w:p>
+    <w:p>
+      <w:r>
+        <w:t xml:space="preserve">По-третє, </w:t>
+      </w:r>
+      <w:r>
+        <w:rPr>
+          <w:lang w:val="en-US"/>
+        </w:rPr>
+        <w:t>PHP</w:t>
+      </w:r>
+      <w:r>
+        <w:t xml:space="preserve"> є мовою програмування з високою швидкістю виконання, що дозволяє ефективно обробляти великий потік запитів на сервері та забезпечувати швидкий доступ до бази даних.</w:t>
+      </w:r>
+    </w:p>
+    <w:p>
+      <w:r>
+        <w:t xml:space="preserve">Загалом, вибір мови програмування для реалізації серверної частини веб-застосунку залежить від вимог до функціональності та особливостей проекту. Проте, з урахуванням переваг, що надає мова програмування </w:t>
+      </w:r>
+      <w:r>
+        <w:rPr>
+          <w:lang w:val="en-US"/>
+        </w:rPr>
+        <w:t>PHP</w:t>
+      </w:r>
+      <w:r>
+        <w:t xml:space="preserve"> для веб-розробки, вона може бути гарним вибором для реалізації серверної частини веб-застосунку з продажу побутової техніки.</w:t>
+      </w:r>
+    </w:p>
+    <w:p>
+      <w:r>
+        <w:rPr>
+          <w:lang w:val="en-US"/>
+        </w:rPr>
+        <w:t>XAMPP</w:t>
+      </w:r>
+      <w:r>
+        <w:t xml:space="preserve"> є безкоштовним кросплатформеним середовищем, що містить всі необхідні компоненти для розробки та тестування веб-застосунків, зокрема, веб-сервер </w:t>
+      </w:r>
+      <w:r>
+        <w:rPr>
+          <w:lang w:val="en-US"/>
+        </w:rPr>
+        <w:t>Apache</w:t>
+      </w:r>
+      <w:r>
+        <w:t xml:space="preserve">, базу даних </w:t>
+      </w:r>
+      <w:r>
+        <w:rPr>
+          <w:lang w:val="en-US"/>
+        </w:rPr>
+        <w:t>MySQL</w:t>
+      </w:r>
+      <w:r>
+        <w:t xml:space="preserve"> та інтерпретатор </w:t>
+      </w:r>
+      <w:r>
+        <w:rPr>
+          <w:lang w:val="en-US"/>
+        </w:rPr>
+        <w:t>PHP</w:t>
+      </w:r>
+      <w:r>
+        <w:t>.</w:t>
+      </w:r>
+    </w:p>
+    <w:p>
+      <w:r>
+        <w:lastRenderedPageBreak/>
+        <w:t xml:space="preserve">Однією з головних переваг </w:t>
+      </w:r>
+      <w:r>
+        <w:rPr>
+          <w:lang w:val="en-US"/>
+        </w:rPr>
+        <w:t>XAMPP</w:t>
+      </w:r>
+      <w:r>
+        <w:t xml:space="preserve"> є його простота встановлення та налаштування, що дозволяє швидко підготувати середовище для розробки. Крім того, </w:t>
+      </w:r>
+      <w:r>
+        <w:rPr>
+          <w:lang w:val="en-US"/>
+        </w:rPr>
+        <w:t>XAMPP</w:t>
+      </w:r>
+      <w:r>
+        <w:t xml:space="preserve"> забезпечує можливість локального тестування веб-застосунків, що дозволяє розробникам ефективно відлагоджувати свій код, не викладаючи його на публічний сервер.</w:t>
+      </w:r>
+    </w:p>
+    <w:p>
+      <w:r>
+        <w:t xml:space="preserve">Також важливим фактором вибору </w:t>
+      </w:r>
+      <w:r>
+        <w:rPr>
+          <w:lang w:val="en-US"/>
+        </w:rPr>
+        <w:t>XAMPP</w:t>
+      </w:r>
+      <w:r>
+        <w:t xml:space="preserve"> є те, що він є добре підтримуваним та постійно оновлюваним проектом, що дозволяє розробникам бути в курсі останніх технологій та використовувати їх у своїх проектах.</w:t>
+      </w:r>
+    </w:p>
+    <w:p>
+      <w:r>
+        <w:t xml:space="preserve">Отже, обрання </w:t>
+      </w:r>
+      <w:r>
+        <w:rPr>
+          <w:lang w:val="en-US"/>
+        </w:rPr>
+        <w:t>XAMPP</w:t>
+      </w:r>
+      <w:r>
+        <w:t xml:space="preserve"> для розробки серверної частини веб-застосунку з продажу побутової техніки є раціональним вибором, оскільки воно забезпечує зручне та ефективне середовище для розробки, тестування та відлагодження веб-застосунків.</w:t>
+      </w:r>
+    </w:p>
+    <w:p>
+      <w:r>
+        <w:t xml:space="preserve">Веб-сайти магазинів зазвичай містять багато статичної інформації, такої як описи товарів, інструкції для користувачів та інші елементи дизайну. </w:t>
+      </w:r>
+      <w:r>
+        <w:rPr>
+          <w:lang w:val="en-US"/>
+        </w:rPr>
+        <w:t>HTML</w:t>
+      </w:r>
+      <w:r>
+        <w:t xml:space="preserve"> є стандартною мовою розмітки веб-сторінок і дозволяє створювати структуру та логічну організацію вмісту. </w:t>
+      </w:r>
+      <w:r>
+        <w:rPr>
+          <w:lang w:val="en-US"/>
+        </w:rPr>
+        <w:t>CSS</w:t>
+      </w:r>
+      <w:r>
+        <w:t xml:space="preserve"> дозволяє задавати вигляд сторінок та розміщувати елементи на сторінці. </w:t>
+      </w:r>
+      <w:r>
+        <w:rPr>
+          <w:lang w:val="en-US"/>
+        </w:rPr>
+        <w:t>Bootstrap</w:t>
+      </w:r>
+      <w:r>
+        <w:t xml:space="preserve"> є популярним фреймворком, який надає готові компоненти та стилі, що дозволяє швидко створювати адаптивний дизайн веб-сторінок. </w:t>
+      </w:r>
+      <w:r>
+        <w:rPr>
+          <w:lang w:val="en-US"/>
+        </w:rPr>
+        <w:t>JS</w:t>
+      </w:r>
+      <w:r>
+        <w:t xml:space="preserve"> дозволяє додавати динамічні ефекти та взаємодію з користувачем, такі як віджети, перевірка валідності форм та інші.</w:t>
+      </w:r>
+    </w:p>
+    <w:p>
+      <w:r>
+        <w:t xml:space="preserve">З використанням </w:t>
+      </w:r>
+      <w:r>
+        <w:rPr>
+          <w:lang w:val="en-US"/>
+        </w:rPr>
+        <w:t>HTML</w:t>
+      </w:r>
+      <w:r>
+        <w:t xml:space="preserve">, </w:t>
+      </w:r>
+      <w:r>
+        <w:rPr>
+          <w:lang w:val="en-US"/>
+        </w:rPr>
+        <w:t>CSS</w:t>
+      </w:r>
+      <w:r>
+        <w:t xml:space="preserve">, </w:t>
+      </w:r>
+      <w:r>
+        <w:rPr>
+          <w:lang w:val="en-US"/>
+        </w:rPr>
+        <w:t>Bootstrap</w:t>
+      </w:r>
+      <w:r>
+        <w:t xml:space="preserve"> та </w:t>
+      </w:r>
+      <w:r>
+        <w:rPr>
+          <w:lang w:val="en-US"/>
+        </w:rPr>
+        <w:t>JS</w:t>
+      </w:r>
+      <w:r>
+        <w:t xml:space="preserve"> можна створити веб-сайт з привабливим та професійним дизайном, а також забезпечити користувачам зручний та легкий використання. Крім того, використання цих технологій забезпечує швидкість та стабільність роботи веб-сторінок, що є важливим аспектом для успішної онлайн торгівлі.</w:t>
+      </w:r>
+    </w:p>
+    <w:p>
+      <w:pPr>
+        <w:pStyle w:val="Heading2"/>
+      </w:pPr>
+      <w:bookmarkStart w:id="14" w:name="_Toc133672316"/>
+      <w:r>
+        <w:t xml:space="preserve">2.2 </w:t>
+      </w:r>
+      <w:proofErr w:type="spellStart"/>
+      <w:r>
+        <w:t>Обгрунтування</w:t>
+      </w:r>
+      <w:proofErr w:type="spellEnd"/>
+      <w:r>
+        <w:t xml:space="preserve"> </w:t>
+      </w:r>
+      <w:proofErr w:type="spellStart"/>
+      <w:r>
+        <w:t>вибору</w:t>
+      </w:r>
+      <w:proofErr w:type="spellEnd"/>
+      <w:r>
+        <w:t xml:space="preserve"> </w:t>
+      </w:r>
+      <w:proofErr w:type="spellStart"/>
+      <w:r>
+        <w:t>редактору</w:t>
+      </w:r>
+      <w:proofErr w:type="spellEnd"/>
+      <w:r>
+        <w:t xml:space="preserve"> </w:t>
+      </w:r>
+      <w:proofErr w:type="spellStart"/>
+      <w:r>
+        <w:t>коду</w:t>
+      </w:r>
+      <w:bookmarkEnd w:id="14"/>
+      <w:proofErr w:type="spellEnd"/>
+    </w:p>
+    <w:p>
+      <w:r>
+        <w:t xml:space="preserve">Вибір редактору коду є дуже важливим елементом для розробки будь-якого веб-застосунку. В даному випадку вибір </w:t>
+      </w:r>
+      <w:r>
+        <w:rPr>
+          <w:lang w:val="en-US"/>
+        </w:rPr>
+        <w:t>PHP</w:t>
+      </w:r>
+      <w:r>
+        <w:t xml:space="preserve"> </w:t>
+      </w:r>
+      <w:r>
+        <w:rPr>
+          <w:lang w:val="en-US"/>
+        </w:rPr>
+        <w:t>Storm</w:t>
+      </w:r>
+      <w:r>
+        <w:t xml:space="preserve"> має декілька обґрунтувань:</w:t>
+      </w:r>
+    </w:p>
+    <w:p>
+      <w:r>
+        <w:t xml:space="preserve">Підтримка </w:t>
+      </w:r>
+      <w:r>
+        <w:rPr>
+          <w:lang w:val="en-US"/>
+        </w:rPr>
+        <w:t>PHP</w:t>
+      </w:r>
+      <w:r>
+        <w:t xml:space="preserve">: </w:t>
+      </w:r>
+      <w:r>
+        <w:rPr>
+          <w:lang w:val="en-US"/>
+        </w:rPr>
+        <w:t>PHP</w:t>
+      </w:r>
+      <w:r>
+        <w:t xml:space="preserve"> </w:t>
+      </w:r>
+      <w:r>
+        <w:rPr>
+          <w:lang w:val="en-US"/>
+        </w:rPr>
+        <w:t>Storm</w:t>
+      </w:r>
+      <w:r>
+        <w:t xml:space="preserve"> є спеціалізованим редактором коду для мови </w:t>
+      </w:r>
+      <w:r>
+        <w:rPr>
+          <w:lang w:val="en-US"/>
+        </w:rPr>
+        <w:t>PHP</w:t>
+      </w:r>
+      <w:r>
+        <w:t xml:space="preserve">, тому він має вбудовану підтримку </w:t>
+      </w:r>
+      <w:r>
+        <w:rPr>
+          <w:lang w:val="en-US"/>
+        </w:rPr>
+        <w:t>PHP</w:t>
+      </w:r>
+      <w:r>
+        <w:t>, включаючи автодоповнення, перевірку синтаксису, налагодження та інші корисні функції.</w:t>
+      </w:r>
+    </w:p>
+    <w:p>
+      <w:r>
+        <w:t xml:space="preserve">Інтеграція з іншими інструментами: </w:t>
+      </w:r>
+      <w:r>
+        <w:rPr>
+          <w:lang w:val="en-US"/>
+        </w:rPr>
+        <w:t>PHP</w:t>
+      </w:r>
+      <w:r>
+        <w:t xml:space="preserve"> </w:t>
+      </w:r>
+      <w:r>
+        <w:rPr>
+          <w:lang w:val="en-US"/>
+        </w:rPr>
+        <w:t>Storm</w:t>
+      </w:r>
+      <w:r>
+        <w:t xml:space="preserve"> інтегрується з іншими популярними інструментами, такими як </w:t>
+      </w:r>
+      <w:r>
+        <w:rPr>
+          <w:lang w:val="en-US"/>
+        </w:rPr>
+        <w:t>XAMPP</w:t>
+      </w:r>
+      <w:r>
+        <w:t xml:space="preserve">, </w:t>
+      </w:r>
+      <w:r>
+        <w:rPr>
+          <w:lang w:val="en-US"/>
+        </w:rPr>
+        <w:t>Git</w:t>
+      </w:r>
+      <w:r>
+        <w:t xml:space="preserve">, </w:t>
+      </w:r>
+      <w:r>
+        <w:rPr>
+          <w:lang w:val="en-US"/>
+        </w:rPr>
+        <w:t>Composer</w:t>
+      </w:r>
+      <w:r>
+        <w:t>, іншими пакетними менеджерами і системами контролю версій, що дозволяє легко і швидко налаштувати середовище розробки.</w:t>
+      </w:r>
+    </w:p>
+    <w:p>
+      <w:r>
+        <w:lastRenderedPageBreak/>
+        <w:t xml:space="preserve">Зручний інтерфейс: </w:t>
+      </w:r>
+      <w:r>
+        <w:rPr>
+          <w:lang w:val="en-US"/>
+        </w:rPr>
+        <w:t>PHP</w:t>
+      </w:r>
+      <w:r>
+        <w:t xml:space="preserve"> </w:t>
+      </w:r>
+      <w:r>
+        <w:rPr>
+          <w:lang w:val="en-US"/>
+        </w:rPr>
+        <w:t>Storm</w:t>
+      </w:r>
+      <w:r>
+        <w:t xml:space="preserve"> має зручний та інтуїтивно зрозумілий інтерфейс з багатим функціоналом. Він має кращу підтримку клавішних скорочень, що дозволяє швидко виконувати більшість операцій.</w:t>
+      </w:r>
+    </w:p>
+    <w:p>
+      <w:r>
+        <w:t xml:space="preserve">Багатофункціональний: </w:t>
+      </w:r>
+      <w:r>
+        <w:rPr>
+          <w:lang w:val="en-US"/>
+        </w:rPr>
+        <w:t>PHP</w:t>
+      </w:r>
+      <w:r>
+        <w:t xml:space="preserve"> </w:t>
+      </w:r>
+      <w:r>
+        <w:rPr>
+          <w:lang w:val="en-US"/>
+        </w:rPr>
+        <w:t>Storm</w:t>
+      </w:r>
+      <w:r>
+        <w:t xml:space="preserve"> не обмежується редагуванням </w:t>
+      </w:r>
+      <w:r>
+        <w:rPr>
+          <w:lang w:val="en-US"/>
+        </w:rPr>
+        <w:t>PHP</w:t>
+      </w:r>
+      <w:r>
+        <w:t xml:space="preserve">-коду, він має підтримку багатьох інших мов програмування, таких як </w:t>
+      </w:r>
+      <w:r>
+        <w:rPr>
+          <w:lang w:val="en-US"/>
+        </w:rPr>
+        <w:t>HTML</w:t>
+      </w:r>
+      <w:r>
+        <w:t xml:space="preserve">, </w:t>
+      </w:r>
+      <w:r>
+        <w:rPr>
+          <w:lang w:val="en-US"/>
+        </w:rPr>
+        <w:t>CSS</w:t>
+      </w:r>
+      <w:r>
+        <w:t xml:space="preserve">, </w:t>
+      </w:r>
+      <w:r>
+        <w:rPr>
+          <w:lang w:val="en-US"/>
+        </w:rPr>
+        <w:t>JavaScript</w:t>
+      </w:r>
+      <w:r>
+        <w:t xml:space="preserve">, </w:t>
+      </w:r>
+      <w:r>
+        <w:rPr>
+          <w:lang w:val="en-US"/>
+        </w:rPr>
+        <w:t>SQL</w:t>
+      </w:r>
+      <w:r>
+        <w:t xml:space="preserve">, </w:t>
+      </w:r>
+      <w:r>
+        <w:rPr>
+          <w:lang w:val="en-US"/>
+        </w:rPr>
+        <w:t>XML</w:t>
+      </w:r>
+      <w:r>
+        <w:t>, інші.</w:t>
+      </w:r>
+    </w:p>
+    <w:p>
+      <w:pPr>
+        <w:rPr>
+          <w:lang w:val="en-US"/>
+        </w:rPr>
+      </w:pPr>
+      <w:r>
+        <w:t xml:space="preserve">Командна розробка: </w:t>
+      </w:r>
+      <w:r>
+        <w:rPr>
+          <w:lang w:val="en-US"/>
+        </w:rPr>
+        <w:t>PHP</w:t>
+      </w:r>
+      <w:r>
+        <w:t xml:space="preserve"> </w:t>
+      </w:r>
+      <w:r>
+        <w:rPr>
+          <w:lang w:val="en-US"/>
+        </w:rPr>
+        <w:t>Storm</w:t>
+      </w:r>
+      <w:r>
+        <w:t xml:space="preserve"> дозволяє розробляти код в команді. Його можна налаштувати для використання спільного кодування, обміну змінами через систему контролю версій, а також для спільної відлагодження інших розробників.</w:t>
+      </w:r>
+    </w:p>
+    <w:p>
+      <w:pPr>
+        <w:rPr>
+          <w:lang w:val="en-US"/>
+        </w:rPr>
+      </w:pPr>
+      <w:r>
+        <w:t>Отже</w:t>
+      </w:r>
+      <w:r>
+        <w:rPr>
+          <w:lang w:val="en-US"/>
+        </w:rPr>
+        <w:t xml:space="preserve">, </w:t>
+      </w:r>
+      <w:r>
+        <w:t>використання</w:t>
+      </w:r>
+      <w:r>
+        <w:rPr>
+          <w:lang w:val="en-US"/>
+        </w:rPr>
+        <w:t xml:space="preserve"> PHP Storm </w:t>
+      </w:r>
+      <w:r>
+        <w:t>забезпечує</w:t>
+      </w:r>
+      <w:r>
+        <w:rPr>
+          <w:lang w:val="en-US"/>
+        </w:rPr>
+        <w:t xml:space="preserve"> </w:t>
+      </w:r>
+      <w:r>
+        <w:t>зручне</w:t>
+      </w:r>
+      <w:r>
+        <w:rPr>
+          <w:lang w:val="en-US"/>
+        </w:rPr>
+        <w:t xml:space="preserve">, </w:t>
+      </w:r>
+      <w:r>
+        <w:t>продуктивне</w:t>
+      </w:r>
+      <w:r>
+        <w:rPr>
+          <w:lang w:val="en-US"/>
+        </w:rPr>
+        <w:t xml:space="preserve"> </w:t>
+      </w:r>
+      <w:r>
+        <w:t>та</w:t>
+      </w:r>
+      <w:r>
+        <w:rPr>
+          <w:lang w:val="en-US"/>
+        </w:rPr>
+        <w:t xml:space="preserve"> </w:t>
+      </w:r>
+      <w:r>
+        <w:t>ефективне</w:t>
+      </w:r>
+      <w:r>
+        <w:rPr>
+          <w:lang w:val="en-US"/>
+        </w:rPr>
+        <w:t xml:space="preserve"> </w:t>
+      </w:r>
+      <w:r>
+        <w:t>середовище</w:t>
+      </w:r>
+      <w:r>
+        <w:rPr>
+          <w:lang w:val="en-US"/>
+        </w:rPr>
+        <w:t xml:space="preserve"> </w:t>
+      </w:r>
+      <w:r>
+        <w:t>розробки</w:t>
+      </w:r>
+      <w:r>
+        <w:rPr>
+          <w:lang w:val="en-US"/>
+        </w:rPr>
+        <w:t xml:space="preserve">, </w:t>
+      </w:r>
+      <w:r>
+        <w:t>що</w:t>
+      </w:r>
+      <w:r>
+        <w:rPr>
+          <w:lang w:val="en-US"/>
+        </w:rPr>
+        <w:t xml:space="preserve"> </w:t>
+      </w:r>
+      <w:r>
+        <w:t>дозволяє</w:t>
+      </w:r>
+      <w:r>
+        <w:rPr>
+          <w:lang w:val="en-US"/>
+        </w:rPr>
+        <w:t xml:space="preserve"> </w:t>
+      </w:r>
+      <w:r>
+        <w:t>швидко</w:t>
+      </w:r>
+      <w:r>
+        <w:rPr>
+          <w:lang w:val="en-US"/>
+        </w:rPr>
+        <w:t xml:space="preserve"> </w:t>
+      </w:r>
+      <w:r>
+        <w:t>розробити</w:t>
+      </w:r>
+      <w:r>
+        <w:rPr>
+          <w:lang w:val="en-US"/>
+        </w:rPr>
+        <w:t xml:space="preserve"> </w:t>
+      </w:r>
+      <w:r>
+        <w:t>веб</w:t>
+      </w:r>
+      <w:r>
+        <w:rPr>
+          <w:lang w:val="en-US"/>
+        </w:rPr>
+        <w:t>-</w:t>
+      </w:r>
+      <w:r>
+        <w:t>застосунок</w:t>
+      </w:r>
+      <w:r>
+        <w:rPr>
+          <w:lang w:val="en-US"/>
+        </w:rPr>
+        <w:t xml:space="preserve"> </w:t>
+      </w:r>
+      <w:r>
+        <w:t>з</w:t>
+      </w:r>
+      <w:r>
+        <w:rPr>
+          <w:lang w:val="en-US"/>
+        </w:rPr>
+        <w:t xml:space="preserve"> </w:t>
+      </w:r>
+      <w:r>
+        <w:t>продажу</w:t>
+      </w:r>
+      <w:r>
+        <w:rPr>
+          <w:lang w:val="en-US"/>
+        </w:rPr>
+        <w:t xml:space="preserve"> </w:t>
+      </w:r>
+      <w:r>
+        <w:t>побутової</w:t>
+      </w:r>
+      <w:r>
+        <w:rPr>
+          <w:lang w:val="en-US"/>
+        </w:rPr>
+        <w:t xml:space="preserve"> </w:t>
+      </w:r>
+      <w:r>
+        <w:t>техніки</w:t>
+      </w:r>
+      <w:r>
+        <w:rPr>
+          <w:lang w:val="en-US"/>
+        </w:rPr>
+        <w:t>.</w:t>
+      </w:r>
+    </w:p>
+    <w:p>
+      <w:pPr>
+        <w:pStyle w:val="Heading2"/>
+      </w:pPr>
+      <w:bookmarkStart w:id="15" w:name="_Toc133672317"/>
+      <w:r>
+        <w:t xml:space="preserve">2.3 Обгрунтування вибору CУБД </w:t>
+      </w:r>
+      <w:proofErr w:type="spellStart"/>
+      <w:r>
+        <w:t>для</w:t>
+      </w:r>
+      <w:proofErr w:type="spellEnd"/>
+      <w:r>
+        <w:t xml:space="preserve"> </w:t>
+      </w:r>
+      <w:proofErr w:type="spellStart"/>
+      <w:r>
+        <w:t>реалізації</w:t>
+      </w:r>
+      <w:proofErr w:type="spellEnd"/>
+      <w:r>
+        <w:t xml:space="preserve"> </w:t>
+      </w:r>
+      <w:proofErr w:type="spellStart"/>
+      <w:r>
+        <w:t>бази</w:t>
+      </w:r>
+      <w:proofErr w:type="spellEnd"/>
+      <w:r>
+        <w:t xml:space="preserve"> </w:t>
+      </w:r>
+      <w:proofErr w:type="spellStart"/>
+      <w:r>
+        <w:t>даних</w:t>
+      </w:r>
+      <w:bookmarkEnd w:id="15"/>
+      <w:proofErr w:type="spellEnd"/>
+    </w:p>
+    <w:p>
+      <w:r>
+        <w:t xml:space="preserve">Система управління базами даних (СУБД) — це програмне забезпечення, з допомогою якого можливо: </w:t>
+      </w:r>
+    </w:p>
+    <w:p>
+      <w:r>
+        <w:sym w:font="Symbol" w:char="F02D"/>
+      </w:r>
+      <w:r>
+        <w:t xml:space="preserve"> визначати базу даних, структуру її даних, а також задавати обмеження для збережених даних; </w:t>
+      </w:r>
+    </w:p>
+    <w:p>
+      <w:r>
+        <w:sym w:font="Symbol" w:char="F02D"/>
+      </w:r>
+      <w:r>
+        <w:t xml:space="preserve"> маніпулювати даними, організовуючи виконання різних не фіксованих раніше запитів; </w:t>
+      </w:r>
+    </w:p>
+    <w:p>
+      <w:r>
+        <w:sym w:font="Symbol" w:char="F02D"/>
+      </w:r>
+      <w:r>
+        <w:t xml:space="preserve"> надавати контролюємий доступ до інформації бази даних; </w:t>
+      </w:r>
+    </w:p>
+    <w:p>
+      <w:r>
+        <w:sym w:font="Symbol" w:char="F02D"/>
+      </w:r>
+      <w:r>
+        <w:t xml:space="preserve"> здійснювати підтримку забезпечення безпеки даних; </w:t>
+      </w:r>
+    </w:p>
+    <w:p>
+      <w:r>
+        <w:sym w:font="Symbol" w:char="F02D"/>
+      </w:r>
+      <w:r>
+        <w:t xml:space="preserve"> забезпечувати цілістність даних; </w:t>
+      </w:r>
+    </w:p>
+    <w:p>
+      <w:r>
+        <w:sym w:font="Symbol" w:char="F02D"/>
+      </w:r>
+      <w:r>
+        <w:t xml:space="preserve"> керувати розрахованим на багато користувачів режимом роботи, контролюючи процеси спільного доступу до даних; </w:t>
+      </w:r>
+    </w:p>
+    <w:p>
+      <w:r>
+        <w:sym w:font="Symbol" w:char="F02D"/>
+      </w:r>
+      <w:r>
+        <w:t xml:space="preserve"> відновлювати інформацію бази даних, втрачену в результаті різноманітних апаратних чи програмних збоїв.</w:t>
+      </w:r>
+    </w:p>
+    <w:p>
+      <w:r>
+        <w:t>MySQL є однією з найбільш популярних систем управління базами даних (СУБД) з відкритим вихідним кодом, що забезпечує ефективне зберігання та операції з даними. Його використання є досить простим і зручним для програмістів, тому що воно надає декілька інструментів для роботи з даними, які дозволяють швидко виконувати різні запити, включаючи складні операції.</w:t>
+      </w:r>
+    </w:p>
+    <w:p>
+      <w:r>
+        <w:t>phpMyAdmin є відкритим програмним забезпеченням для адміністрування баз даних MySQL. Він надає зручний веб-інтерфейс для керування базами даних, що дозволяє виконувати різноманітні операції з даними, такі як створення, редагування та видалення таблиць, запитів та користувачів.</w:t>
+      </w:r>
+    </w:p>
+    <w:p>
+      <w:r>
+        <w:lastRenderedPageBreak/>
+        <w:t>Вибір MySQL та phpMyAdmin обґрунтовується їх зручністю в використанні, надійністю та широкою підтримкою спільноти програмістів. Вони є стандартом у багатьох веб-застосунках, тому є велика кількість документації та підтримки у мережі Інтернет. Більш того, MySQL та phpMyAdmin працюють на різних операційних системах, що дає змогу використовувати їх на різних серверах та платформах.</w:t>
+      </w:r>
+    </w:p>
     <w:sectPr>
       <w:headerReference w:type="default" r:id="rId8"/>
       <w:pgSz w:w="12240" w:h="15840"/>

</xml_diff>